<commit_message>
Added Ultimate attack Notes changed to help Wong
</commit_message>
<xml_diff>
--- a/BeatSlicer/Assets/Bullet Pattern/Bullet Pattern Package.docx
+++ b/BeatSlicer/Assets/Bullet Pattern/Bullet Pattern Package.docx
@@ -43,193 +43,7 @@
         <w:rPr>
           <w:lang w:val="en-US"/>
         </w:rPr>
-        <w:t xml:space="preserve">(Prefab) </w:t>
-      </w:r>
-      <w:proofErr w:type="spellStart"/>
-      <w:r>
-        <w:rPr>
-          <w:lang w:val="en-US"/>
-        </w:rPr>
-        <w:t>BossShootingSpot</w:t>
-      </w:r>
-      <w:proofErr w:type="spellEnd"/>
-    </w:p>
-    <w:p>
-      <w:pPr>
-        <w:pStyle w:val="ListParagraph"/>
-        <w:numPr>
-          <w:ilvl w:val="0"/>
-          <w:numId w:val="1"/>
-        </w:numPr>
-        <w:rPr>
-          <w:lang w:val="en-US"/>
-        </w:rPr>
-      </w:pPr>
-      <w:r>
-        <w:rPr>
-          <w:lang w:val="en-US"/>
-        </w:rPr>
-        <w:t xml:space="preserve">(Script) </w:t>
-      </w:r>
-      <w:proofErr w:type="spellStart"/>
-      <w:r>
-        <w:rPr>
-          <w:lang w:val="en-US"/>
-        </w:rPr>
-        <w:t>BulletPattern</w:t>
-      </w:r>
-      <w:proofErr w:type="spellEnd"/>
-      <w:r>
-        <w:rPr>
-          <w:lang w:val="en-US"/>
-        </w:rPr>
-        <w:t>)</w:t>
-      </w:r>
-    </w:p>
-    <w:p>
-      <w:pPr>
-        <w:pStyle w:val="ListParagraph"/>
-        <w:numPr>
-          <w:ilvl w:val="0"/>
-          <w:numId w:val="1"/>
-        </w:numPr>
-        <w:rPr>
-          <w:lang w:val="en-US"/>
-        </w:rPr>
-      </w:pPr>
-      <w:r>
-        <w:rPr>
-          <w:lang w:val="en-US"/>
-        </w:rPr>
-        <w:t xml:space="preserve">(Script) </w:t>
-      </w:r>
-      <w:proofErr w:type="spellStart"/>
-      <w:r>
-        <w:rPr>
-          <w:lang w:val="en-US"/>
-        </w:rPr>
-        <w:t>BossShootingScript</w:t>
-      </w:r>
-      <w:proofErr w:type="spellEnd"/>
-    </w:p>
-    <w:p>
-      <w:pPr>
-        <w:rPr>
-          <w:lang w:val="en-US"/>
-        </w:rPr>
-      </w:pPr>
-    </w:p>
-    <w:p>
-      <w:pPr>
-        <w:rPr>
-          <w:lang w:val="en-US"/>
-        </w:rPr>
-      </w:pPr>
-      <w:r>
-        <w:rPr>
-          <w:lang w:val="en-US"/>
-        </w:rPr>
-        <w:t>Changes:</w:t>
-      </w:r>
-    </w:p>
-    <w:p>
-      <w:pPr>
-        <w:rPr>
-          <w:lang w:val="en-US"/>
-        </w:rPr>
-      </w:pPr>
-      <w:r>
-        <w:rPr>
-          <w:lang w:val="en-US"/>
-        </w:rPr>
-        <w:t xml:space="preserve">(Prefab) Bullet Blue’s (Script) </w:t>
-      </w:r>
-      <w:proofErr w:type="spellStart"/>
-      <w:r>
-        <w:rPr>
-          <w:lang w:val="en-US"/>
-        </w:rPr>
-        <w:t>BulletScript</w:t>
-      </w:r>
-      <w:proofErr w:type="spellEnd"/>
-      <w:r>
-        <w:rPr>
-          <w:lang w:val="en-US"/>
-        </w:rPr>
-        <w:t xml:space="preserve"> is replaced with </w:t>
-      </w:r>
-      <w:r>
-        <w:rPr>
-          <w:lang w:val="en-US"/>
-        </w:rPr>
-        <w:t xml:space="preserve">(Script) </w:t>
-      </w:r>
-      <w:proofErr w:type="spellStart"/>
-      <w:r>
-        <w:rPr>
-          <w:lang w:val="en-US"/>
-        </w:rPr>
-        <w:t>BulletPattern</w:t>
-      </w:r>
-      <w:proofErr w:type="spellEnd"/>
-      <w:r>
-        <w:rPr>
-          <w:lang w:val="en-US"/>
-        </w:rPr>
-        <w:t>.</w:t>
-      </w:r>
-    </w:p>
-    <w:p>
-      <w:pPr>
-        <w:rPr>
-          <w:lang w:val="en-US"/>
-        </w:rPr>
-      </w:pPr>
-      <w:r>
-        <w:rPr>
-          <w:lang w:val="en-US"/>
-        </w:rPr>
-        <w:t xml:space="preserve">(Prefab) Bullet </w:t>
-      </w:r>
-      <w:r>
-        <w:rPr>
-          <w:lang w:val="en-US"/>
-        </w:rPr>
-        <w:t>Red’s</w:t>
-      </w:r>
-      <w:r>
-        <w:rPr>
-          <w:lang w:val="en-US"/>
-        </w:rPr>
-        <w:t xml:space="preserve"> (Script) </w:t>
-      </w:r>
-      <w:proofErr w:type="spellStart"/>
-      <w:r>
-        <w:rPr>
-          <w:lang w:val="en-US"/>
-        </w:rPr>
-        <w:t>BulletScript</w:t>
-      </w:r>
-      <w:proofErr w:type="spellEnd"/>
-      <w:r>
-        <w:rPr>
-          <w:lang w:val="en-US"/>
-        </w:rPr>
-        <w:t xml:space="preserve"> is replaced with (Script) </w:t>
-      </w:r>
-      <w:proofErr w:type="spellStart"/>
-      <w:r>
-        <w:rPr>
-          <w:lang w:val="en-US"/>
-        </w:rPr>
-        <w:t>BulletPattern</w:t>
-      </w:r>
-      <w:proofErr w:type="spellEnd"/>
-      <w:r>
-        <w:rPr>
-          <w:lang w:val="en-US"/>
-        </w:rPr>
-        <w:t>.</w:t>
+        <w:t>Ultimate Attack</w:t>
       </w:r>
     </w:p>
     <w:p>
@@ -267,7 +81,7 @@
         <w:rPr>
           <w:lang w:val="en-US"/>
         </w:rPr>
-        <w:t>Code is not optimized to have value to be changed in the hierarchy.</w:t>
+        <w:t>The attack for the ultimate attack is split into 3 different section</w:t>
       </w:r>
     </w:p>
     <w:p>
@@ -285,7 +99,7 @@
         <w:rPr>
           <w:lang w:val="en-US"/>
         </w:rPr>
-        <w:t>Code is not optimized to have the bullet shot to be changed in the hierarchy.</w:t>
+        <w:t>2 of the section is coded in the pattern, the last 1 is for you to recreate as everything is already coded before</w:t>
       </w:r>
     </w:p>
     <w:p>
@@ -303,7 +117,20 @@
         <w:rPr>
           <w:lang w:val="en-US"/>
         </w:rPr>
-        <w:t>Bullet works with the object pooling. (Tested)</w:t>
+        <w:t>1</w:t>
+      </w:r>
+      <w:r>
+        <w:rPr>
+          <w:vertAlign w:val="superscript"/>
+          <w:lang w:val="en-US"/>
+        </w:rPr>
+        <w:t>st</w:t>
+      </w:r>
+      <w:r>
+        <w:rPr>
+          <w:lang w:val="en-US"/>
+        </w:rPr>
+        <w:t xml:space="preserve"> pattern is Chaos Vortex, which spawns bullets around the player then moves in towards the player</w:t>
       </w:r>
     </w:p>
     <w:p>
@@ -321,19 +148,20 @@
         <w:rPr>
           <w:lang w:val="en-US"/>
         </w:rPr>
-        <w:t xml:space="preserve">The bullet spawns in the middle of the game object with the attached </w:t>
-      </w:r>
-      <w:r>
-        <w:rPr>
-          <w:lang w:val="en-US"/>
-        </w:rPr>
-        <w:t>script</w:t>
-      </w:r>
-      <w:r>
-        <w:rPr>
-          <w:lang w:val="en-US"/>
-        </w:rPr>
-        <w:t>.</w:t>
+        <w:t>2</w:t>
+      </w:r>
+      <w:r>
+        <w:rPr>
+          <w:vertAlign w:val="superscript"/>
+          <w:lang w:val="en-US"/>
+        </w:rPr>
+        <w:t>nd</w:t>
+      </w:r>
+      <w:r>
+        <w:rPr>
+          <w:lang w:val="en-US"/>
+        </w:rPr>
+        <w:t xml:space="preserve"> buller is Super Ultra Mega Death Bomb, which is a faster bombing run for 2 seconds, then it drops a bomb that explodes into a lot of bullets</w:t>
       </w:r>
     </w:p>
     <w:p>
@@ -351,25 +179,20 @@
         <w:rPr>
           <w:lang w:val="en-US"/>
         </w:rPr>
-        <w:t>Only 1 bullet pattern is implemented.</w:t>
-      </w:r>
-    </w:p>
-    <w:p>
-      <w:pPr>
-        <w:pStyle w:val="ListParagraph"/>
-        <w:numPr>
-          <w:ilvl w:val="0"/>
-          <w:numId w:val="2"/>
-        </w:numPr>
-        <w:rPr>
-          <w:lang w:val="en-US"/>
-        </w:rPr>
-      </w:pPr>
-      <w:r>
-        <w:rPr>
-          <w:lang w:val="en-US"/>
-        </w:rPr>
-        <w:t>The rest of the bullet pattern needs more discussion with the designer.</w:t>
+        <w:t>3</w:t>
+      </w:r>
+      <w:r>
+        <w:rPr>
+          <w:vertAlign w:val="superscript"/>
+          <w:lang w:val="en-US"/>
+        </w:rPr>
+        <w:t>rd</w:t>
+      </w:r>
+      <w:r>
+        <w:rPr>
+          <w:lang w:val="en-US"/>
+        </w:rPr>
+        <w:t xml:space="preserve"> pattern, please reference to the designer’s notes about ultimate attack</w:t>
       </w:r>
       <w:bookmarkStart w:id="0" w:name="_GoBack"/>
       <w:bookmarkEnd w:id="0"/>

</xml_diff>

<commit_message>
- Ultimate Attack now works with BossAIScript! - Added a ‘ULTIMATE_ATTACK’ enum to BulletPatternType (BossShootingScirpt) - Moved ‘Chaos Vortex’ & ‘Super Ultra Mega Death Bomb’ from setBulletFunction() to its own function to allow simultaneous execution with the other patterns (BossShootingScirpt) - Added/Edited/Commented a few things in BossShootingScirpt to ensure it works with BossAIScript - No changes to BulletPattern other than editing the sound SFX codes to ensure it works
</commit_message>
<xml_diff>
--- a/BeatSlicer/Assets/Bullet Pattern/Bullet Pattern Package.docx
+++ b/BeatSlicer/Assets/Bullet Pattern/Bullet Pattern Package.docx
@@ -161,7 +161,13 @@
         <w:rPr>
           <w:lang w:val="en-US"/>
         </w:rPr>
-        <w:t xml:space="preserve"> buller is Super Ultra Mega Death Bomb, which is a faster bombing run for 2 seconds, then it drops a bomb that explodes into a lot of bullets</w:t>
+        <w:t xml:space="preserve"> bullet</w:t>
+      </w:r>
+      <w:r>
+        <w:rPr>
+          <w:lang w:val="en-US"/>
+        </w:rPr>
+        <w:t xml:space="preserve"> is Super Ultra Mega Death Bomb, which is a faster bombing run for 2 seconds, then it drops a bomb that explodes into a lot of bullets</w:t>
       </w:r>
     </w:p>
     <w:p>
@@ -194,6 +200,383 @@
         </w:rPr>
         <w:t xml:space="preserve"> pattern, please reference to the designer’s notes about ultimate attack</w:t>
       </w:r>
+    </w:p>
+    <w:p>
+      <w:pPr>
+        <w:rPr>
+          <w:lang w:val="en-US"/>
+        </w:rPr>
+      </w:pPr>
+    </w:p>
+    <w:p>
+      <w:pPr>
+        <w:rPr>
+          <w:lang w:val="en-US"/>
+        </w:rPr>
+      </w:pPr>
+      <w:r>
+        <w:rPr>
+          <w:lang w:val="en-US"/>
+        </w:rPr>
+        <w:t>Wong Changes:</w:t>
+      </w:r>
+    </w:p>
+    <w:p>
+      <w:pPr>
+        <w:rPr>
+          <w:b/>
+          <w:lang w:val="en-US"/>
+        </w:rPr>
+      </w:pPr>
+      <w:proofErr w:type="spellStart"/>
+      <w:r>
+        <w:rPr>
+          <w:b/>
+          <w:lang w:val="en-US"/>
+        </w:rPr>
+        <w:t>BossShootingScript</w:t>
+      </w:r>
+      <w:proofErr w:type="spellEnd"/>
+    </w:p>
+    <w:p>
+      <w:pPr>
+        <w:pStyle w:val="ListParagraph"/>
+        <w:numPr>
+          <w:ilvl w:val="0"/>
+          <w:numId w:val="3"/>
+        </w:numPr>
+        <w:rPr>
+          <w:lang w:val="en-US"/>
+        </w:rPr>
+      </w:pPr>
+      <w:r>
+        <w:rPr>
+          <w:lang w:val="en-US"/>
+        </w:rPr>
+        <w:t xml:space="preserve">Added a ‘ULTIMATE_ATTACK’ </w:t>
+      </w:r>
+      <w:proofErr w:type="spellStart"/>
+      <w:r>
+        <w:rPr>
+          <w:lang w:val="en-US"/>
+        </w:rPr>
+        <w:t>enum</w:t>
+      </w:r>
+      <w:proofErr w:type="spellEnd"/>
+      <w:r>
+        <w:rPr>
+          <w:lang w:val="en-US"/>
+        </w:rPr>
+        <w:t xml:space="preserve"> to </w:t>
+      </w:r>
+      <w:proofErr w:type="spellStart"/>
+      <w:r>
+        <w:rPr>
+          <w:lang w:val="en-US"/>
+        </w:rPr>
+        <w:t>BulletPatternType</w:t>
+      </w:r>
+      <w:proofErr w:type="spellEnd"/>
+    </w:p>
+    <w:p>
+      <w:pPr>
+        <w:pStyle w:val="ListParagraph"/>
+        <w:numPr>
+          <w:ilvl w:val="0"/>
+          <w:numId w:val="3"/>
+        </w:numPr>
+        <w:rPr>
+          <w:lang w:val="en-US"/>
+        </w:rPr>
+      </w:pPr>
+      <w:r>
+        <w:rPr>
+          <w:lang w:val="en-US"/>
+        </w:rPr>
+        <w:t>Moved ‘</w:t>
+      </w:r>
+      <w:r>
+        <w:rPr>
+          <w:lang w:val="en-US"/>
+        </w:rPr>
+        <w:t>Chaos Vortex</w:t>
+      </w:r>
+      <w:r>
+        <w:rPr>
+          <w:lang w:val="en-US"/>
+        </w:rPr>
+        <w:t>’ &amp; ‘</w:t>
+      </w:r>
+      <w:r>
+        <w:rPr>
+          <w:lang w:val="en-US"/>
+        </w:rPr>
+        <w:t>Super Ultra Mega Death Bomb</w:t>
+      </w:r>
+      <w:r>
+        <w:rPr>
+          <w:lang w:val="en-US"/>
+        </w:rPr>
+        <w:t xml:space="preserve">’ from </w:t>
+      </w:r>
+      <w:proofErr w:type="spellStart"/>
+      <w:r>
+        <w:rPr>
+          <w:lang w:val="en-US"/>
+        </w:rPr>
+        <w:t>setBulletFunction</w:t>
+      </w:r>
+      <w:proofErr w:type="spellEnd"/>
+      <w:r>
+        <w:rPr>
+          <w:lang w:val="en-US"/>
+        </w:rPr>
+        <w:t xml:space="preserve">() to its own function </w:t>
+      </w:r>
+      <w:r>
+        <w:rPr>
+          <w:lang w:val="en-US"/>
+        </w:rPr>
+        <w:t>to allow simultaneous execution with the other patterns</w:t>
+      </w:r>
+    </w:p>
+    <w:p>
+      <w:pPr>
+        <w:pStyle w:val="ListParagraph"/>
+        <w:numPr>
+          <w:ilvl w:val="0"/>
+          <w:numId w:val="3"/>
+        </w:numPr>
+        <w:rPr>
+          <w:lang w:val="en-US"/>
+        </w:rPr>
+      </w:pPr>
+      <w:r>
+        <w:rPr>
+          <w:lang w:val="en-US"/>
+        </w:rPr>
+        <w:t xml:space="preserve">Added/Edited a few variables to ensure it works with </w:t>
+      </w:r>
+      <w:proofErr w:type="spellStart"/>
+      <w:r>
+        <w:rPr>
+          <w:lang w:val="en-US"/>
+        </w:rPr>
+        <w:t>BossAIScript</w:t>
+      </w:r>
+      <w:proofErr w:type="spellEnd"/>
+    </w:p>
+    <w:p>
+      <w:pPr>
+        <w:pStyle w:val="ListParagraph"/>
+        <w:numPr>
+          <w:ilvl w:val="0"/>
+          <w:numId w:val="3"/>
+        </w:numPr>
+        <w:rPr>
+          <w:lang w:val="en-US"/>
+        </w:rPr>
+      </w:pPr>
+      <w:r>
+        <w:rPr>
+          <w:lang w:val="en-US"/>
+        </w:rPr>
+        <w:t>Commented quite a few codes, if no longer needed, you can delete them</w:t>
+      </w:r>
+    </w:p>
+    <w:p>
+      <w:pPr>
+        <w:rPr>
+          <w:b/>
+          <w:lang w:val="en-US"/>
+        </w:rPr>
+      </w:pPr>
+    </w:p>
+    <w:p>
+      <w:pPr>
+        <w:rPr>
+          <w:b/>
+          <w:lang w:val="en-US"/>
+        </w:rPr>
+      </w:pPr>
+      <w:proofErr w:type="spellStart"/>
+      <w:r>
+        <w:rPr>
+          <w:b/>
+          <w:lang w:val="en-US"/>
+        </w:rPr>
+        <w:t>BulletPattern</w:t>
+      </w:r>
+      <w:proofErr w:type="spellEnd"/>
+    </w:p>
+    <w:p>
+      <w:pPr>
+        <w:pStyle w:val="ListParagraph"/>
+        <w:numPr>
+          <w:ilvl w:val="0"/>
+          <w:numId w:val="3"/>
+        </w:numPr>
+        <w:rPr>
+          <w:b/>
+          <w:lang w:val="en-US"/>
+        </w:rPr>
+      </w:pPr>
+      <w:r>
+        <w:rPr>
+          <w:lang w:val="en-US"/>
+        </w:rPr>
+        <w:t>No c</w:t>
+      </w:r>
+      <w:r>
+        <w:rPr>
+          <w:lang w:val="en-US"/>
+        </w:rPr>
+        <w:t>hanges other th</w:t>
+      </w:r>
+      <w:r>
+        <w:rPr>
+          <w:lang w:val="en-US"/>
+        </w:rPr>
+        <w:t>an editing the sound SFX codes to ensure it works</w:t>
+      </w:r>
+    </w:p>
+    <w:p>
+      <w:pPr>
+        <w:rPr>
+          <w:b/>
+          <w:lang w:val="en-US"/>
+        </w:rPr>
+      </w:pPr>
+    </w:p>
+    <w:p>
+      <w:pPr>
+        <w:rPr>
+          <w:b/>
+          <w:lang w:val="en-US"/>
+        </w:rPr>
+      </w:pPr>
+      <w:proofErr w:type="spellStart"/>
+      <w:r>
+        <w:rPr>
+          <w:b/>
+          <w:lang w:val="en-US"/>
+        </w:rPr>
+        <w:t>BossShootingScript</w:t>
+      </w:r>
+      <w:proofErr w:type="spellEnd"/>
+    </w:p>
+    <w:p>
+      <w:pPr>
+        <w:pStyle w:val="ListParagraph"/>
+        <w:numPr>
+          <w:ilvl w:val="0"/>
+          <w:numId w:val="3"/>
+        </w:numPr>
+        <w:rPr>
+          <w:b/>
+          <w:lang w:val="en-US"/>
+        </w:rPr>
+      </w:pPr>
+      <w:r>
+        <w:rPr>
+          <w:lang w:val="en-US"/>
+        </w:rPr>
+        <w:t xml:space="preserve">Just for Sean: </w:t>
+      </w:r>
+      <w:r>
+        <w:rPr>
+          <w:lang w:val="en-US"/>
+        </w:rPr>
+        <w:t xml:space="preserve">Ultimate1, Ultimate2 &amp; Ultimate3 bool </w:t>
+      </w:r>
+      <w:r>
+        <w:rPr>
+          <w:lang w:val="en-US"/>
+        </w:rPr>
+        <w:t xml:space="preserve">is set under -&gt; </w:t>
+      </w:r>
+      <w:proofErr w:type="spellStart"/>
+      <w:r>
+        <w:rPr>
+          <w:lang w:val="en-US"/>
+        </w:rPr>
+        <w:t>BossAIScript</w:t>
+      </w:r>
+      <w:proofErr w:type="spellEnd"/>
+      <w:r>
+        <w:rPr>
+          <w:lang w:val="en-US"/>
+        </w:rPr>
+        <w:t xml:space="preserve"> - &gt; </w:t>
+      </w:r>
+      <w:proofErr w:type="spellStart"/>
+      <w:r>
+        <w:rPr>
+          <w:lang w:val="en-US"/>
+        </w:rPr>
+        <w:t>MultiFunction</w:t>
+      </w:r>
+      <w:proofErr w:type="spellEnd"/>
+      <w:r>
+        <w:rPr>
+          <w:lang w:val="en-US"/>
+        </w:rPr>
+        <w:t xml:space="preserve"> &amp; </w:t>
+      </w:r>
+      <w:proofErr w:type="spellStart"/>
+      <w:r>
+        <w:rPr>
+          <w:lang w:val="en-US"/>
+        </w:rPr>
+        <w:t>MultiTimer</w:t>
+      </w:r>
+      <w:proofErr w:type="spellEnd"/>
+      <w:r>
+        <w:rPr>
+          <w:lang w:val="en-US"/>
+        </w:rPr>
+        <w:t xml:space="preserve"> Function</w:t>
+      </w:r>
+      <w:r>
+        <w:rPr>
+          <w:lang w:val="en-US"/>
+        </w:rPr>
+        <w:t xml:space="preserve"> -&gt; </w:t>
+      </w:r>
+      <w:r>
+        <w:rPr>
+          <w:lang w:val="en-US"/>
+        </w:rPr>
+        <w:t>if(</w:t>
+      </w:r>
+      <w:proofErr w:type="spellStart"/>
+      <w:r>
+        <w:rPr>
+          <w:lang w:val="en-US"/>
+        </w:rPr>
+        <w:t>ultimateTimerHasStarted</w:t>
+      </w:r>
+      <w:proofErr w:type="spellEnd"/>
+      <w:r>
+        <w:rPr>
+          <w:lang w:val="en-US"/>
+        </w:rPr>
+        <w:t xml:space="preserve"> == true)</w:t>
+      </w:r>
+      <w:r>
+        <w:rPr>
+          <w:lang w:val="en-US"/>
+        </w:rPr>
+        <w:t>{ THIS SECTION }</w:t>
+      </w:r>
+    </w:p>
+    <w:p>
+      <w:pPr>
+        <w:rPr>
+          <w:b/>
+          <w:lang w:val="en-US"/>
+        </w:rPr>
+      </w:pPr>
       <w:bookmarkStart w:id="0" w:name="_GoBack"/>
       <w:bookmarkEnd w:id="0"/>
     </w:p>
@@ -209,7 +592,120 @@
 
 <file path=word/numbering.xml><?xml version="1.0" encoding="utf-8"?>
 <w:numbering xmlns:wpc="http://schemas.microsoft.com/office/word/2010/wordprocessingCanvas" xmlns:mc="http://schemas.openxmlformats.org/markup-compatibility/2006" xmlns:o="urn:schemas-microsoft-com:office:office" xmlns:r="http://schemas.openxmlformats.org/officeDocument/2006/relationships" xmlns:m="http://schemas.openxmlformats.org/officeDocument/2006/math" xmlns:v="urn:schemas-microsoft-com:vml" xmlns:wp14="http://schemas.microsoft.com/office/word/2010/wordprocessingDrawing" xmlns:wp="http://schemas.openxmlformats.org/drawingml/2006/wordprocessingDrawing" xmlns:w10="urn:schemas-microsoft-com:office:word" xmlns:w="http://schemas.openxmlformats.org/wordprocessingml/2006/main" xmlns:w14="http://schemas.microsoft.com/office/word/2010/wordml" xmlns:w15="http://schemas.microsoft.com/office/word/2012/wordml" xmlns:wpg="http://schemas.microsoft.com/office/word/2010/wordprocessingGroup" xmlns:wpi="http://schemas.microsoft.com/office/word/2010/wordprocessingInk" xmlns:wne="http://schemas.microsoft.com/office/word/2006/wordml" xmlns:wps="http://schemas.microsoft.com/office/word/2010/wordprocessingShape" mc:Ignorable="w14 w15 wp14">
-  <w:abstractNum w:abstractNumId="0">
+  <w:abstractNum w:abstractNumId="0" w15:restartNumberingAfterBreak="0">
+    <w:nsid w:val="43514AB6"/>
+    <w:multiLevelType w:val="hybridMultilevel"/>
+    <w:tmpl w:val="AA5ACBF8"/>
+    <w:lvl w:ilvl="0" w:tplc="59E62526">
+      <w:start w:val="1"/>
+      <w:numFmt w:val="bullet"/>
+      <w:lvlText w:val="-"/>
+      <w:lvlJc w:val="left"/>
+      <w:pPr>
+        <w:ind w:left="720" w:hanging="360"/>
+      </w:pPr>
+      <w:rPr>
+        <w:rFonts w:ascii="Calibri" w:eastAsiaTheme="minorEastAsia" w:hAnsi="Calibri" w:cstheme="minorBidi" w:hint="default"/>
+      </w:rPr>
+    </w:lvl>
+    <w:lvl w:ilvl="1" w:tplc="44090003" w:tentative="1">
+      <w:start w:val="1"/>
+      <w:numFmt w:val="bullet"/>
+      <w:lvlText w:val="o"/>
+      <w:lvlJc w:val="left"/>
+      <w:pPr>
+        <w:ind w:left="1440" w:hanging="360"/>
+      </w:pPr>
+      <w:rPr>
+        <w:rFonts w:ascii="Courier New" w:hAnsi="Courier New" w:cs="Courier New" w:hint="default"/>
+      </w:rPr>
+    </w:lvl>
+    <w:lvl w:ilvl="2" w:tplc="44090005" w:tentative="1">
+      <w:start w:val="1"/>
+      <w:numFmt w:val="bullet"/>
+      <w:lvlText w:val=""/>
+      <w:lvlJc w:val="left"/>
+      <w:pPr>
+        <w:ind w:left="2160" w:hanging="360"/>
+      </w:pPr>
+      <w:rPr>
+        <w:rFonts w:ascii="Wingdings" w:hAnsi="Wingdings" w:hint="default"/>
+      </w:rPr>
+    </w:lvl>
+    <w:lvl w:ilvl="3" w:tplc="44090001" w:tentative="1">
+      <w:start w:val="1"/>
+      <w:numFmt w:val="bullet"/>
+      <w:lvlText w:val=""/>
+      <w:lvlJc w:val="left"/>
+      <w:pPr>
+        <w:ind w:left="2880" w:hanging="360"/>
+      </w:pPr>
+      <w:rPr>
+        <w:rFonts w:ascii="Symbol" w:hAnsi="Symbol" w:hint="default"/>
+      </w:rPr>
+    </w:lvl>
+    <w:lvl w:ilvl="4" w:tplc="44090003" w:tentative="1">
+      <w:start w:val="1"/>
+      <w:numFmt w:val="bullet"/>
+      <w:lvlText w:val="o"/>
+      <w:lvlJc w:val="left"/>
+      <w:pPr>
+        <w:ind w:left="3600" w:hanging="360"/>
+      </w:pPr>
+      <w:rPr>
+        <w:rFonts w:ascii="Courier New" w:hAnsi="Courier New" w:cs="Courier New" w:hint="default"/>
+      </w:rPr>
+    </w:lvl>
+    <w:lvl w:ilvl="5" w:tplc="44090005" w:tentative="1">
+      <w:start w:val="1"/>
+      <w:numFmt w:val="bullet"/>
+      <w:lvlText w:val=""/>
+      <w:lvlJc w:val="left"/>
+      <w:pPr>
+        <w:ind w:left="4320" w:hanging="360"/>
+      </w:pPr>
+      <w:rPr>
+        <w:rFonts w:ascii="Wingdings" w:hAnsi="Wingdings" w:hint="default"/>
+      </w:rPr>
+    </w:lvl>
+    <w:lvl w:ilvl="6" w:tplc="44090001" w:tentative="1">
+      <w:start w:val="1"/>
+      <w:numFmt w:val="bullet"/>
+      <w:lvlText w:val=""/>
+      <w:lvlJc w:val="left"/>
+      <w:pPr>
+        <w:ind w:left="5040" w:hanging="360"/>
+      </w:pPr>
+      <w:rPr>
+        <w:rFonts w:ascii="Symbol" w:hAnsi="Symbol" w:hint="default"/>
+      </w:rPr>
+    </w:lvl>
+    <w:lvl w:ilvl="7" w:tplc="44090003" w:tentative="1">
+      <w:start w:val="1"/>
+      <w:numFmt w:val="bullet"/>
+      <w:lvlText w:val="o"/>
+      <w:lvlJc w:val="left"/>
+      <w:pPr>
+        <w:ind w:left="5760" w:hanging="360"/>
+      </w:pPr>
+      <w:rPr>
+        <w:rFonts w:ascii="Courier New" w:hAnsi="Courier New" w:cs="Courier New" w:hint="default"/>
+      </w:rPr>
+    </w:lvl>
+    <w:lvl w:ilvl="8" w:tplc="44090005" w:tentative="1">
+      <w:start w:val="1"/>
+      <w:numFmt w:val="bullet"/>
+      <w:lvlText w:val=""/>
+      <w:lvlJc w:val="left"/>
+      <w:pPr>
+        <w:ind w:left="6480" w:hanging="360"/>
+      </w:pPr>
+      <w:rPr>
+        <w:rFonts w:ascii="Wingdings" w:hAnsi="Wingdings" w:hint="default"/>
+      </w:rPr>
+    </w:lvl>
+  </w:abstractNum>
+  <w:abstractNum w:abstractNumId="1" w15:restartNumberingAfterBreak="0">
     <w:nsid w:val="4EEA1BAE"/>
     <w:multiLevelType w:val="hybridMultilevel"/>
     <w:tmpl w:val="873ED2EC"/>
@@ -298,7 +794,7 @@
       </w:pPr>
     </w:lvl>
   </w:abstractNum>
-  <w:abstractNum w:abstractNumId="1">
+  <w:abstractNum w:abstractNumId="2" w15:restartNumberingAfterBreak="0">
     <w:nsid w:val="6B711BD9"/>
     <w:multiLevelType w:val="hybridMultilevel"/>
     <w:tmpl w:val="C8309816"/>
@@ -388,9 +884,12 @@
     </w:lvl>
   </w:abstractNum>
   <w:num w:numId="1">
+    <w:abstractNumId w:val="2"/>
+  </w:num>
+  <w:num w:numId="2">
     <w:abstractNumId w:val="1"/>
   </w:num>
-  <w:num w:numId="2">
+  <w:num w:numId="3">
     <w:abstractNumId w:val="0"/>
   </w:num>
 </w:numbering>

</xml_diff>

<commit_message>
- Added the Boss Ultimate & Boss AI Package
</commit_message>
<xml_diff>
--- a/BeatSlicer/Assets/Bullet Pattern/Bullet Pattern Package.docx
+++ b/BeatSlicer/Assets/Bullet Pattern/Bullet Pattern Package.docx
@@ -161,7 +161,13 @@
         <w:rPr>
           <w:lang w:val="en-US"/>
         </w:rPr>
-        <w:t xml:space="preserve"> buller is Super Ultra Mega Death Bomb, which is a faster bombing run for 2 seconds, then it drops a bomb that explodes into a lot of bullets</w:t>
+        <w:t xml:space="preserve"> bullet</w:t>
+      </w:r>
+      <w:r>
+        <w:rPr>
+          <w:lang w:val="en-US"/>
+        </w:rPr>
+        <w:t xml:space="preserve"> is Super Ultra Mega Death Bomb, which is a faster bombing run for 2 seconds, then it drops a bomb that explodes into a lot of bullets</w:t>
       </w:r>
     </w:p>
     <w:p>
@@ -194,8 +200,414 @@
         </w:rPr>
         <w:t xml:space="preserve"> pattern, please reference to the designer’s notes about ultimate attack</w:t>
       </w:r>
+    </w:p>
+    <w:p>
+      <w:pPr>
+        <w:rPr>
+          <w:lang w:val="en-US"/>
+        </w:rPr>
+      </w:pPr>
+    </w:p>
+    <w:p>
+      <w:pPr>
+        <w:rPr>
+          <w:lang w:val="en-US"/>
+        </w:rPr>
+      </w:pPr>
+      <w:r>
+        <w:rPr>
+          <w:lang w:val="en-US"/>
+        </w:rPr>
+        <w:t>Wong Changes:</w:t>
+      </w:r>
+    </w:p>
+    <w:p>
+      <w:pPr>
+        <w:rPr>
+          <w:b/>
+          <w:lang w:val="en-US"/>
+        </w:rPr>
+      </w:pPr>
+      <w:proofErr w:type="spellStart"/>
+      <w:r>
+        <w:rPr>
+          <w:b/>
+          <w:lang w:val="en-US"/>
+        </w:rPr>
+        <w:t>BossShootingScript</w:t>
+      </w:r>
+      <w:proofErr w:type="spellEnd"/>
+    </w:p>
+    <w:p>
+      <w:pPr>
+        <w:pStyle w:val="ListParagraph"/>
+        <w:numPr>
+          <w:ilvl w:val="0"/>
+          <w:numId w:val="3"/>
+        </w:numPr>
+        <w:rPr>
+          <w:lang w:val="en-US"/>
+        </w:rPr>
+      </w:pPr>
+      <w:r>
+        <w:rPr>
+          <w:lang w:val="en-US"/>
+        </w:rPr>
+        <w:t xml:space="preserve">Added a ‘ULTIMATE_ATTACK’ </w:t>
+      </w:r>
+      <w:proofErr w:type="spellStart"/>
+      <w:r>
+        <w:rPr>
+          <w:lang w:val="en-US"/>
+        </w:rPr>
+        <w:t>enum</w:t>
+      </w:r>
+      <w:proofErr w:type="spellEnd"/>
+      <w:r>
+        <w:rPr>
+          <w:lang w:val="en-US"/>
+        </w:rPr>
+        <w:t xml:space="preserve"> to </w:t>
+      </w:r>
+      <w:proofErr w:type="spellStart"/>
+      <w:r>
+        <w:rPr>
+          <w:lang w:val="en-US"/>
+        </w:rPr>
+        <w:t>BulletPatternType</w:t>
+      </w:r>
+      <w:proofErr w:type="spellEnd"/>
+    </w:p>
+    <w:p>
+      <w:pPr>
+        <w:pStyle w:val="ListParagraph"/>
+        <w:numPr>
+          <w:ilvl w:val="0"/>
+          <w:numId w:val="3"/>
+        </w:numPr>
+        <w:rPr>
+          <w:lang w:val="en-US"/>
+        </w:rPr>
+      </w:pPr>
+      <w:r>
+        <w:rPr>
+          <w:lang w:val="en-US"/>
+        </w:rPr>
+        <w:t xml:space="preserve">Moved ‘Chaos Vortex’ &amp; ‘Super Ultra Mega Death Bomb’ from </w:t>
+      </w:r>
+      <w:proofErr w:type="spellStart"/>
+      <w:r>
+        <w:rPr>
+          <w:lang w:val="en-US"/>
+        </w:rPr>
+        <w:t>setBulletFunction</w:t>
+      </w:r>
+      <w:proofErr w:type="spellEnd"/>
+      <w:r>
+        <w:rPr>
+          <w:lang w:val="en-US"/>
+        </w:rPr>
+        <w:t xml:space="preserve">() to its own function </w:t>
+      </w:r>
+      <w:r>
+        <w:rPr>
+          <w:lang w:val="en-US"/>
+        </w:rPr>
+        <w:t>to allow simultaneous execution with the other patterns</w:t>
+      </w:r>
+    </w:p>
+    <w:p>
+      <w:pPr>
+        <w:pStyle w:val="ListParagraph"/>
+        <w:numPr>
+          <w:ilvl w:val="0"/>
+          <w:numId w:val="3"/>
+        </w:numPr>
+        <w:rPr>
+          <w:lang w:val="en-US"/>
+        </w:rPr>
+      </w:pPr>
+      <w:r>
+        <w:rPr>
+          <w:lang w:val="en-US"/>
+        </w:rPr>
+        <w:t xml:space="preserve">Added/Edited a few variables to ensure it works with </w:t>
+      </w:r>
+      <w:proofErr w:type="spellStart"/>
+      <w:r>
+        <w:rPr>
+          <w:lang w:val="en-US"/>
+        </w:rPr>
+        <w:t>BossAIScript</w:t>
+      </w:r>
+      <w:proofErr w:type="spellEnd"/>
+    </w:p>
+    <w:p>
+      <w:pPr>
+        <w:pStyle w:val="ListParagraph"/>
+        <w:numPr>
+          <w:ilvl w:val="0"/>
+          <w:numId w:val="3"/>
+        </w:numPr>
+        <w:rPr>
+          <w:lang w:val="en-US"/>
+        </w:rPr>
+      </w:pPr>
+      <w:r>
+        <w:rPr>
+          <w:lang w:val="en-US"/>
+        </w:rPr>
+        <w:t>Commented quite a few codes, if no longer needed, you can delete them</w:t>
+      </w:r>
+    </w:p>
+    <w:p>
+      <w:pPr>
+        <w:rPr>
+          <w:b/>
+          <w:lang w:val="en-US"/>
+        </w:rPr>
+      </w:pPr>
+    </w:p>
+    <w:p>
+      <w:pPr>
+        <w:rPr>
+          <w:b/>
+          <w:lang w:val="en-US"/>
+        </w:rPr>
+      </w:pPr>
+      <w:proofErr w:type="spellStart"/>
+      <w:r>
+        <w:rPr>
+          <w:b/>
+          <w:lang w:val="en-US"/>
+        </w:rPr>
+        <w:t>BulletPattern</w:t>
+      </w:r>
+      <w:proofErr w:type="spellEnd"/>
+    </w:p>
+    <w:p>
+      <w:pPr>
+        <w:pStyle w:val="ListParagraph"/>
+        <w:numPr>
+          <w:ilvl w:val="0"/>
+          <w:numId w:val="3"/>
+        </w:numPr>
+        <w:rPr>
+          <w:b/>
+          <w:lang w:val="en-US"/>
+        </w:rPr>
+      </w:pPr>
+      <w:r>
+        <w:rPr>
+          <w:lang w:val="en-US"/>
+        </w:rPr>
+        <w:t xml:space="preserve">Set </w:t>
+      </w:r>
+      <w:proofErr w:type="spellStart"/>
+      <w:proofErr w:type="gramStart"/>
+      <w:r>
+        <w:rPr>
+          <w:lang w:val="en-US"/>
+        </w:rPr>
+        <w:t>ObjectPooler.Instance.g</w:t>
+      </w:r>
+      <w:r>
+        <w:rPr>
+          <w:lang w:val="en-US"/>
+        </w:rPr>
+        <w:t>etPooledObject</w:t>
+      </w:r>
+      <w:proofErr w:type="spellEnd"/>
+      <w:r>
+        <w:rPr>
+          <w:lang w:val="en-US"/>
+        </w:rPr>
+        <w:t>(</w:t>
+      </w:r>
+      <w:proofErr w:type="gramEnd"/>
+      <w:r>
+        <w:rPr>
+          <w:lang w:val="en-US"/>
+        </w:rPr>
+        <w:t>"Rhythm Bullet"). Was initially set to “Bullet Red”, giving out errors</w:t>
+      </w:r>
+    </w:p>
+    <w:p>
+      <w:pPr>
+        <w:pStyle w:val="ListParagraph"/>
+        <w:numPr>
+          <w:ilvl w:val="0"/>
+          <w:numId w:val="3"/>
+        </w:numPr>
+        <w:rPr>
+          <w:b/>
+          <w:lang w:val="en-US"/>
+        </w:rPr>
+      </w:pPr>
+      <w:r>
+        <w:rPr>
+          <w:lang w:val="en-US"/>
+        </w:rPr>
+        <w:t xml:space="preserve">No </w:t>
+      </w:r>
+      <w:r>
+        <w:rPr>
+          <w:lang w:val="en-US"/>
+        </w:rPr>
+        <w:t xml:space="preserve">other </w:t>
+      </w:r>
+      <w:r>
+        <w:rPr>
+          <w:lang w:val="en-US"/>
+        </w:rPr>
+        <w:t>changes other than editing the sound SFX codes to ensure it work</w:t>
+      </w:r>
+      <w:r>
+        <w:rPr>
+          <w:lang w:val="en-US"/>
+        </w:rPr>
+        <w:t>s</w:t>
+      </w:r>
+    </w:p>
+    <w:p>
+      <w:pPr>
+        <w:rPr>
+          <w:b/>
+          <w:lang w:val="en-US"/>
+        </w:rPr>
+      </w:pPr>
       <w:bookmarkStart w:id="0" w:name="_GoBack"/>
       <w:bookmarkEnd w:id="0"/>
+    </w:p>
+    <w:p>
+      <w:pPr>
+        <w:rPr>
+          <w:b/>
+          <w:lang w:val="en-US"/>
+        </w:rPr>
+      </w:pPr>
+      <w:proofErr w:type="spellStart"/>
+      <w:r>
+        <w:rPr>
+          <w:b/>
+          <w:lang w:val="en-US"/>
+        </w:rPr>
+        <w:t>BossShootingScript</w:t>
+      </w:r>
+      <w:proofErr w:type="spellEnd"/>
+    </w:p>
+    <w:p>
+      <w:pPr>
+        <w:pStyle w:val="ListParagraph"/>
+        <w:numPr>
+          <w:ilvl w:val="0"/>
+          <w:numId w:val="3"/>
+        </w:numPr>
+        <w:rPr>
+          <w:b/>
+          <w:lang w:val="en-US"/>
+        </w:rPr>
+      </w:pPr>
+      <w:r>
+        <w:rPr>
+          <w:lang w:val="en-US"/>
+        </w:rPr>
+        <w:t xml:space="preserve">Just for Sean: </w:t>
+      </w:r>
+      <w:r>
+        <w:rPr>
+          <w:lang w:val="en-US"/>
+        </w:rPr>
+        <w:t xml:space="preserve">Ultimate1, Ultimate2 &amp; Ultimate3 bool </w:t>
+      </w:r>
+      <w:r>
+        <w:rPr>
+          <w:lang w:val="en-US"/>
+        </w:rPr>
+        <w:t xml:space="preserve">is set under -&gt; </w:t>
+      </w:r>
+      <w:proofErr w:type="spellStart"/>
+      <w:r>
+        <w:rPr>
+          <w:lang w:val="en-US"/>
+        </w:rPr>
+        <w:t>BossAIScript</w:t>
+      </w:r>
+      <w:proofErr w:type="spellEnd"/>
+      <w:r>
+        <w:rPr>
+          <w:lang w:val="en-US"/>
+        </w:rPr>
+        <w:t xml:space="preserve"> - &gt; </w:t>
+      </w:r>
+      <w:proofErr w:type="spellStart"/>
+      <w:r>
+        <w:rPr>
+          <w:lang w:val="en-US"/>
+        </w:rPr>
+        <w:t>MultiFunction</w:t>
+      </w:r>
+      <w:proofErr w:type="spellEnd"/>
+      <w:r>
+        <w:rPr>
+          <w:lang w:val="en-US"/>
+        </w:rPr>
+        <w:t xml:space="preserve"> &amp; </w:t>
+      </w:r>
+      <w:proofErr w:type="spellStart"/>
+      <w:r>
+        <w:rPr>
+          <w:lang w:val="en-US"/>
+        </w:rPr>
+        <w:t>MultiTimer</w:t>
+      </w:r>
+      <w:proofErr w:type="spellEnd"/>
+      <w:r>
+        <w:rPr>
+          <w:lang w:val="en-US"/>
+        </w:rPr>
+        <w:t xml:space="preserve"> Function</w:t>
+      </w:r>
+      <w:r>
+        <w:rPr>
+          <w:lang w:val="en-US"/>
+        </w:rPr>
+        <w:t xml:space="preserve"> -&gt; </w:t>
+      </w:r>
+      <w:r>
+        <w:rPr>
+          <w:lang w:val="en-US"/>
+        </w:rPr>
+        <w:t>if(</w:t>
+      </w:r>
+      <w:proofErr w:type="spellStart"/>
+      <w:r>
+        <w:rPr>
+          <w:lang w:val="en-US"/>
+        </w:rPr>
+        <w:t>ultimateTimerHasStarted</w:t>
+      </w:r>
+      <w:proofErr w:type="spellEnd"/>
+      <w:r>
+        <w:rPr>
+          <w:lang w:val="en-US"/>
+        </w:rPr>
+        <w:t xml:space="preserve"> == true)</w:t>
+      </w:r>
+      <w:r>
+        <w:rPr>
+          <w:lang w:val="en-US"/>
+        </w:rPr>
+        <w:t>{ THIS SECTION }</w:t>
+      </w:r>
+    </w:p>
+    <w:p>
+      <w:pPr>
+        <w:rPr>
+          <w:b/>
+          <w:lang w:val="en-US"/>
+        </w:rPr>
+      </w:pPr>
     </w:p>
     <w:sectPr>
       <w:pgSz w:w="11906" w:h="16838"/>
@@ -209,7 +621,120 @@
 
 <file path=word/numbering.xml><?xml version="1.0" encoding="utf-8"?>
 <w:numbering xmlns:wpc="http://schemas.microsoft.com/office/word/2010/wordprocessingCanvas" xmlns:mc="http://schemas.openxmlformats.org/markup-compatibility/2006" xmlns:o="urn:schemas-microsoft-com:office:office" xmlns:r="http://schemas.openxmlformats.org/officeDocument/2006/relationships" xmlns:m="http://schemas.openxmlformats.org/officeDocument/2006/math" xmlns:v="urn:schemas-microsoft-com:vml" xmlns:wp14="http://schemas.microsoft.com/office/word/2010/wordprocessingDrawing" xmlns:wp="http://schemas.openxmlformats.org/drawingml/2006/wordprocessingDrawing" xmlns:w10="urn:schemas-microsoft-com:office:word" xmlns:w="http://schemas.openxmlformats.org/wordprocessingml/2006/main" xmlns:w14="http://schemas.microsoft.com/office/word/2010/wordml" xmlns:w15="http://schemas.microsoft.com/office/word/2012/wordml" xmlns:wpg="http://schemas.microsoft.com/office/word/2010/wordprocessingGroup" xmlns:wpi="http://schemas.microsoft.com/office/word/2010/wordprocessingInk" xmlns:wne="http://schemas.microsoft.com/office/word/2006/wordml" xmlns:wps="http://schemas.microsoft.com/office/word/2010/wordprocessingShape" mc:Ignorable="w14 w15 wp14">
-  <w:abstractNum w:abstractNumId="0">
+  <w:abstractNum w:abstractNumId="0" w15:restartNumberingAfterBreak="0">
+    <w:nsid w:val="43514AB6"/>
+    <w:multiLevelType w:val="hybridMultilevel"/>
+    <w:tmpl w:val="AA5ACBF8"/>
+    <w:lvl w:ilvl="0" w:tplc="59E62526">
+      <w:start w:val="1"/>
+      <w:numFmt w:val="bullet"/>
+      <w:lvlText w:val="-"/>
+      <w:lvlJc w:val="left"/>
+      <w:pPr>
+        <w:ind w:left="720" w:hanging="360"/>
+      </w:pPr>
+      <w:rPr>
+        <w:rFonts w:ascii="Calibri" w:eastAsiaTheme="minorEastAsia" w:hAnsi="Calibri" w:cstheme="minorBidi" w:hint="default"/>
+      </w:rPr>
+    </w:lvl>
+    <w:lvl w:ilvl="1" w:tplc="44090003" w:tentative="1">
+      <w:start w:val="1"/>
+      <w:numFmt w:val="bullet"/>
+      <w:lvlText w:val="o"/>
+      <w:lvlJc w:val="left"/>
+      <w:pPr>
+        <w:ind w:left="1440" w:hanging="360"/>
+      </w:pPr>
+      <w:rPr>
+        <w:rFonts w:ascii="Courier New" w:hAnsi="Courier New" w:cs="Courier New" w:hint="default"/>
+      </w:rPr>
+    </w:lvl>
+    <w:lvl w:ilvl="2" w:tplc="44090005" w:tentative="1">
+      <w:start w:val="1"/>
+      <w:numFmt w:val="bullet"/>
+      <w:lvlText w:val=""/>
+      <w:lvlJc w:val="left"/>
+      <w:pPr>
+        <w:ind w:left="2160" w:hanging="360"/>
+      </w:pPr>
+      <w:rPr>
+        <w:rFonts w:ascii="Wingdings" w:hAnsi="Wingdings" w:hint="default"/>
+      </w:rPr>
+    </w:lvl>
+    <w:lvl w:ilvl="3" w:tplc="44090001" w:tentative="1">
+      <w:start w:val="1"/>
+      <w:numFmt w:val="bullet"/>
+      <w:lvlText w:val=""/>
+      <w:lvlJc w:val="left"/>
+      <w:pPr>
+        <w:ind w:left="2880" w:hanging="360"/>
+      </w:pPr>
+      <w:rPr>
+        <w:rFonts w:ascii="Symbol" w:hAnsi="Symbol" w:hint="default"/>
+      </w:rPr>
+    </w:lvl>
+    <w:lvl w:ilvl="4" w:tplc="44090003" w:tentative="1">
+      <w:start w:val="1"/>
+      <w:numFmt w:val="bullet"/>
+      <w:lvlText w:val="o"/>
+      <w:lvlJc w:val="left"/>
+      <w:pPr>
+        <w:ind w:left="3600" w:hanging="360"/>
+      </w:pPr>
+      <w:rPr>
+        <w:rFonts w:ascii="Courier New" w:hAnsi="Courier New" w:cs="Courier New" w:hint="default"/>
+      </w:rPr>
+    </w:lvl>
+    <w:lvl w:ilvl="5" w:tplc="44090005" w:tentative="1">
+      <w:start w:val="1"/>
+      <w:numFmt w:val="bullet"/>
+      <w:lvlText w:val=""/>
+      <w:lvlJc w:val="left"/>
+      <w:pPr>
+        <w:ind w:left="4320" w:hanging="360"/>
+      </w:pPr>
+      <w:rPr>
+        <w:rFonts w:ascii="Wingdings" w:hAnsi="Wingdings" w:hint="default"/>
+      </w:rPr>
+    </w:lvl>
+    <w:lvl w:ilvl="6" w:tplc="44090001" w:tentative="1">
+      <w:start w:val="1"/>
+      <w:numFmt w:val="bullet"/>
+      <w:lvlText w:val=""/>
+      <w:lvlJc w:val="left"/>
+      <w:pPr>
+        <w:ind w:left="5040" w:hanging="360"/>
+      </w:pPr>
+      <w:rPr>
+        <w:rFonts w:ascii="Symbol" w:hAnsi="Symbol" w:hint="default"/>
+      </w:rPr>
+    </w:lvl>
+    <w:lvl w:ilvl="7" w:tplc="44090003" w:tentative="1">
+      <w:start w:val="1"/>
+      <w:numFmt w:val="bullet"/>
+      <w:lvlText w:val="o"/>
+      <w:lvlJc w:val="left"/>
+      <w:pPr>
+        <w:ind w:left="5760" w:hanging="360"/>
+      </w:pPr>
+      <w:rPr>
+        <w:rFonts w:ascii="Courier New" w:hAnsi="Courier New" w:cs="Courier New" w:hint="default"/>
+      </w:rPr>
+    </w:lvl>
+    <w:lvl w:ilvl="8" w:tplc="44090005" w:tentative="1">
+      <w:start w:val="1"/>
+      <w:numFmt w:val="bullet"/>
+      <w:lvlText w:val=""/>
+      <w:lvlJc w:val="left"/>
+      <w:pPr>
+        <w:ind w:left="6480" w:hanging="360"/>
+      </w:pPr>
+      <w:rPr>
+        <w:rFonts w:ascii="Wingdings" w:hAnsi="Wingdings" w:hint="default"/>
+      </w:rPr>
+    </w:lvl>
+  </w:abstractNum>
+  <w:abstractNum w:abstractNumId="1" w15:restartNumberingAfterBreak="0">
     <w:nsid w:val="4EEA1BAE"/>
     <w:multiLevelType w:val="hybridMultilevel"/>
     <w:tmpl w:val="873ED2EC"/>
@@ -298,7 +823,7 @@
       </w:pPr>
     </w:lvl>
   </w:abstractNum>
-  <w:abstractNum w:abstractNumId="1">
+  <w:abstractNum w:abstractNumId="2" w15:restartNumberingAfterBreak="0">
     <w:nsid w:val="6B711BD9"/>
     <w:multiLevelType w:val="hybridMultilevel"/>
     <w:tmpl w:val="C8309816"/>
@@ -388,9 +913,12 @@
     </w:lvl>
   </w:abstractNum>
   <w:num w:numId="1">
+    <w:abstractNumId w:val="2"/>
+  </w:num>
+  <w:num w:numId="2">
     <w:abstractNumId w:val="1"/>
   </w:num>
-  <w:num w:numId="2">
+  <w:num w:numId="3">
     <w:abstractNumId w:val="0"/>
   </w:num>
 </w:numbering>

</xml_diff>